<commit_message>
Final Commit of Test of Sql Servre 20Feb2021(Corrected Few Typo Error in word file)
</commit_message>
<xml_diff>
--- a/code/2021-02-20 (Sql Server Test)/2021-02-20(TestOfSqlServer).docx
+++ b/code/2021-02-20 (Sql Server Test)/2021-02-20(TestOfSqlServer).docx
@@ -3390,7 +3390,7 @@
                 <w:noProof/>
                 <w:webHidden/>
               </w:rPr>
-              <w:t>12</w:t>
+              <w:t>13</w:t>
             </w:r>
             <w:r>
               <w:rPr>
@@ -4877,6 +4877,7 @@
       </w:pPr>
       <w:r>
         <w:rPr>
+          <w:noProof/>
           <w:lang w:bidi="hi-IN"/>
         </w:rPr>
         <w:drawing>
@@ -7798,7 +7799,25 @@
           <w:szCs w:val="28"/>
           <w:lang w:bidi="hi-IN"/>
         </w:rPr>
-        <w:t xml:space="preserve">    Declare @highest int;</w:t>
+        <w:t xml:space="preserve">   </w:t>
+      </w:r>
+      <w:r>
+        <w:rPr>
+          <w:rFonts w:ascii="Times New Roman" w:hAnsi="Times New Roman" w:cs="Times New Roman"/>
+          <w:sz w:val="28"/>
+          <w:szCs w:val="28"/>
+          <w:lang w:bidi="hi-IN"/>
+        </w:rPr>
+        <w:t xml:space="preserve"> </w:t>
+      </w:r>
+      <w:r>
+        <w:rPr>
+          <w:rFonts w:ascii="Times New Roman" w:hAnsi="Times New Roman" w:cs="Times New Roman"/>
+          <w:sz w:val="28"/>
+          <w:szCs w:val="28"/>
+          <w:lang w:bidi="hi-IN"/>
+        </w:rPr>
+        <w:t>Begin</w:t>
       </w:r>
     </w:p>
     <w:p>
@@ -7819,25 +7838,16 @@
           <w:szCs w:val="28"/>
           <w:lang w:bidi="hi-IN"/>
         </w:rPr>
-        <w:t xml:space="preserve">   </w:t>
-      </w:r>
-      <w:r>
-        <w:rPr>
-          <w:rFonts w:ascii="Times New Roman" w:hAnsi="Times New Roman" w:cs="Times New Roman"/>
-          <w:sz w:val="28"/>
-          <w:szCs w:val="28"/>
-          <w:lang w:bidi="hi-IN"/>
-        </w:rPr>
-        <w:t xml:space="preserve"> </w:t>
-      </w:r>
-      <w:r>
-        <w:rPr>
-          <w:rFonts w:ascii="Times New Roman" w:hAnsi="Times New Roman" w:cs="Times New Roman"/>
-          <w:sz w:val="28"/>
-          <w:szCs w:val="28"/>
-          <w:lang w:bidi="hi-IN"/>
-        </w:rPr>
-        <w:t>Begin</w:t>
+        <w:t xml:space="preserve">    </w:t>
+      </w:r>
+      <w:r>
+        <w:rPr>
+          <w:rFonts w:ascii="Times New Roman" w:hAnsi="Times New Roman" w:cs="Times New Roman"/>
+          <w:sz w:val="28"/>
+          <w:szCs w:val="28"/>
+          <w:lang w:bidi="hi-IN"/>
+        </w:rPr>
+        <w:t>Declare @highest int;</w:t>
       </w:r>
     </w:p>
     <w:p>
@@ -7851,16 +7861,6 @@
           <w:lang w:bidi="hi-IN"/>
         </w:rPr>
       </w:pPr>
-      <w:r>
-        <w:rPr>
-          <w:rFonts w:ascii="Times New Roman" w:hAnsi="Times New Roman" w:cs="Times New Roman"/>
-          <w:sz w:val="28"/>
-          <w:szCs w:val="28"/>
-          <w:lang w:bidi="hi-IN"/>
-        </w:rPr>
-        <w:lastRenderedPageBreak/>
-        <w:t xml:space="preserve">          If @number1 &gt; @number2 AND @number1 &gt; @number3</w:t>
-      </w:r>
     </w:p>
     <w:p>
       <w:pPr>
@@ -7880,52 +7880,7 @@
           <w:szCs w:val="28"/>
           <w:lang w:bidi="hi-IN"/>
         </w:rPr>
-        <w:t xml:space="preserve">            </w:t>
-      </w:r>
-      <w:r>
-        <w:rPr>
-          <w:rFonts w:ascii="Times New Roman" w:hAnsi="Times New Roman" w:cs="Times New Roman"/>
-          <w:sz w:val="28"/>
-          <w:szCs w:val="28"/>
-          <w:lang w:bidi="hi-IN"/>
-        </w:rPr>
-        <w:t>Set @</w:t>
-      </w:r>
-      <w:r>
-        <w:rPr>
-          <w:rFonts w:ascii="Times New Roman" w:hAnsi="Times New Roman" w:cs="Times New Roman"/>
-          <w:sz w:val="28"/>
-          <w:szCs w:val="28"/>
-          <w:lang w:bidi="hi-IN"/>
-        </w:rPr>
-        <w:t xml:space="preserve"> </w:t>
-      </w:r>
-      <w:r>
-        <w:rPr>
-          <w:rFonts w:ascii="Times New Roman" w:hAnsi="Times New Roman" w:cs="Times New Roman"/>
-          <w:sz w:val="28"/>
-          <w:szCs w:val="28"/>
-          <w:lang w:bidi="hi-IN"/>
-        </w:rPr>
-        <w:t>highest</w:t>
-      </w:r>
-      <w:r>
-        <w:rPr>
-          <w:rFonts w:ascii="Times New Roman" w:hAnsi="Times New Roman" w:cs="Times New Roman"/>
-          <w:sz w:val="28"/>
-          <w:szCs w:val="28"/>
-          <w:lang w:bidi="hi-IN"/>
-        </w:rPr>
-        <w:t>=</w:t>
-      </w:r>
-      <w:r>
-        <w:rPr>
-          <w:rFonts w:ascii="Times New Roman" w:hAnsi="Times New Roman" w:cs="Times New Roman"/>
-          <w:sz w:val="28"/>
-          <w:szCs w:val="28"/>
-          <w:lang w:bidi="hi-IN"/>
-        </w:rPr>
-        <w:t xml:space="preserve"> @number1;</w:t>
+        <w:t xml:space="preserve">          If @number1 &gt; @number2 AND @number1 &gt; @number3</w:t>
       </w:r>
     </w:p>
     <w:p>
@@ -7946,7 +7901,25 @@
           <w:szCs w:val="28"/>
           <w:lang w:bidi="hi-IN"/>
         </w:rPr>
-        <w:t xml:space="preserve">        Else if @number2 &gt; @number3 </w:t>
+        <w:t xml:space="preserve">            </w:t>
+      </w:r>
+      <w:r>
+        <w:rPr>
+          <w:rFonts w:ascii="Times New Roman" w:hAnsi="Times New Roman" w:cs="Times New Roman"/>
+          <w:sz w:val="28"/>
+          <w:szCs w:val="28"/>
+          <w:lang w:bidi="hi-IN"/>
+        </w:rPr>
+        <w:t>Set @highest=</w:t>
+      </w:r>
+      <w:r>
+        <w:rPr>
+          <w:rFonts w:ascii="Times New Roman" w:hAnsi="Times New Roman" w:cs="Times New Roman"/>
+          <w:sz w:val="28"/>
+          <w:szCs w:val="28"/>
+          <w:lang w:bidi="hi-IN"/>
+        </w:rPr>
+        <w:t xml:space="preserve"> @number1;</w:t>
       </w:r>
     </w:p>
     <w:p>
@@ -7967,43 +7940,7 @@
           <w:szCs w:val="28"/>
           <w:lang w:bidi="hi-IN"/>
         </w:rPr>
-        <w:t xml:space="preserve">          </w:t>
-      </w:r>
-      <w:r>
-        <w:rPr>
-          <w:rFonts w:ascii="Times New Roman" w:hAnsi="Times New Roman" w:cs="Times New Roman"/>
-          <w:sz w:val="28"/>
-          <w:szCs w:val="28"/>
-          <w:lang w:bidi="hi-IN"/>
-        </w:rPr>
-        <w:t>Set @</w:t>
-      </w:r>
-      <w:r>
-        <w:rPr>
-          <w:rFonts w:ascii="Times New Roman" w:hAnsi="Times New Roman" w:cs="Times New Roman"/>
-          <w:sz w:val="28"/>
-          <w:szCs w:val="28"/>
-          <w:lang w:bidi="hi-IN"/>
-        </w:rPr>
-        <w:t xml:space="preserve"> </w:t>
-      </w:r>
-      <w:r>
-        <w:rPr>
-          <w:rFonts w:ascii="Times New Roman" w:hAnsi="Times New Roman" w:cs="Times New Roman"/>
-          <w:sz w:val="28"/>
-          <w:szCs w:val="28"/>
-          <w:lang w:bidi="hi-IN"/>
-        </w:rPr>
-        <w:t>highest=</w:t>
-      </w:r>
-      <w:r>
-        <w:rPr>
-          <w:rFonts w:ascii="Times New Roman" w:hAnsi="Times New Roman" w:cs="Times New Roman"/>
-          <w:sz w:val="28"/>
-          <w:szCs w:val="28"/>
-          <w:lang w:bidi="hi-IN"/>
-        </w:rPr>
-        <w:t xml:space="preserve"> @number2;</w:t>
+        <w:t xml:space="preserve">        Else if @number2 &gt; @number3 </w:t>
       </w:r>
     </w:p>
     <w:p>
@@ -8024,7 +7961,25 @@
           <w:szCs w:val="28"/>
           <w:lang w:bidi="hi-IN"/>
         </w:rPr>
-        <w:t xml:space="preserve">      Else</w:t>
+        <w:t xml:space="preserve">          </w:t>
+      </w:r>
+      <w:r>
+        <w:rPr>
+          <w:rFonts w:ascii="Times New Roman" w:hAnsi="Times New Roman" w:cs="Times New Roman"/>
+          <w:sz w:val="28"/>
+          <w:szCs w:val="28"/>
+          <w:lang w:bidi="hi-IN"/>
+        </w:rPr>
+        <w:t>Set @highest=</w:t>
+      </w:r>
+      <w:r>
+        <w:rPr>
+          <w:rFonts w:ascii="Times New Roman" w:hAnsi="Times New Roman" w:cs="Times New Roman"/>
+          <w:sz w:val="28"/>
+          <w:szCs w:val="28"/>
+          <w:lang w:bidi="hi-IN"/>
+        </w:rPr>
+        <w:t xml:space="preserve"> @number2;</w:t>
       </w:r>
     </w:p>
     <w:p>
@@ -8045,43 +8000,7 @@
           <w:szCs w:val="28"/>
           <w:lang w:bidi="hi-IN"/>
         </w:rPr>
-        <w:t xml:space="preserve">         </w:t>
-      </w:r>
-      <w:r>
-        <w:rPr>
-          <w:rFonts w:ascii="Times New Roman" w:hAnsi="Times New Roman" w:cs="Times New Roman"/>
-          <w:sz w:val="28"/>
-          <w:szCs w:val="28"/>
-          <w:lang w:bidi="hi-IN"/>
-        </w:rPr>
-        <w:t>Set @</w:t>
-      </w:r>
-      <w:r>
-        <w:rPr>
-          <w:rFonts w:ascii="Times New Roman" w:hAnsi="Times New Roman" w:cs="Times New Roman"/>
-          <w:sz w:val="28"/>
-          <w:szCs w:val="28"/>
-          <w:lang w:bidi="hi-IN"/>
-        </w:rPr>
-        <w:t xml:space="preserve"> </w:t>
-      </w:r>
-      <w:r>
-        <w:rPr>
-          <w:rFonts w:ascii="Times New Roman" w:hAnsi="Times New Roman" w:cs="Times New Roman"/>
-          <w:sz w:val="28"/>
-          <w:szCs w:val="28"/>
-          <w:lang w:bidi="hi-IN"/>
-        </w:rPr>
-        <w:t>highest=</w:t>
-      </w:r>
-      <w:r>
-        <w:rPr>
-          <w:rFonts w:ascii="Times New Roman" w:hAnsi="Times New Roman" w:cs="Times New Roman"/>
-          <w:sz w:val="28"/>
-          <w:szCs w:val="28"/>
-          <w:lang w:bidi="hi-IN"/>
-        </w:rPr>
-        <w:t xml:space="preserve"> @number3;</w:t>
+        <w:t xml:space="preserve">      Else</w:t>
       </w:r>
     </w:p>
     <w:p>
@@ -8102,34 +8021,46 @@
           <w:szCs w:val="28"/>
           <w:lang w:bidi="hi-IN"/>
         </w:rPr>
-        <w:t xml:space="preserve">    Return </w:t>
-      </w:r>
-      <w:r>
-        <w:rPr>
-          <w:rFonts w:ascii="Times New Roman" w:hAnsi="Times New Roman" w:cs="Times New Roman"/>
-          <w:sz w:val="28"/>
-          <w:szCs w:val="28"/>
-          <w:lang w:bidi="hi-IN"/>
-        </w:rPr>
-        <w:t>@</w:t>
-      </w:r>
-      <w:r>
-        <w:rPr>
-          <w:rFonts w:ascii="Times New Roman" w:hAnsi="Times New Roman" w:cs="Times New Roman"/>
-          <w:sz w:val="28"/>
-          <w:szCs w:val="28"/>
-          <w:lang w:bidi="hi-IN"/>
-        </w:rPr>
-        <w:t xml:space="preserve"> </w:t>
-      </w:r>
-      <w:r>
-        <w:rPr>
-          <w:rFonts w:ascii="Times New Roman" w:hAnsi="Times New Roman" w:cs="Times New Roman"/>
-          <w:sz w:val="28"/>
-          <w:szCs w:val="28"/>
-          <w:lang w:bidi="hi-IN"/>
-        </w:rPr>
-        <w:t>highest</w:t>
+        <w:t xml:space="preserve">         </w:t>
+      </w:r>
+      <w:r>
+        <w:rPr>
+          <w:rFonts w:ascii="Times New Roman" w:hAnsi="Times New Roman" w:cs="Times New Roman"/>
+          <w:sz w:val="28"/>
+          <w:szCs w:val="28"/>
+          <w:lang w:bidi="hi-IN"/>
+        </w:rPr>
+        <w:t>Set @highest=</w:t>
+      </w:r>
+      <w:r>
+        <w:rPr>
+          <w:rFonts w:ascii="Times New Roman" w:hAnsi="Times New Roman" w:cs="Times New Roman"/>
+          <w:sz w:val="28"/>
+          <w:szCs w:val="28"/>
+          <w:lang w:bidi="hi-IN"/>
+        </w:rPr>
+        <w:t xml:space="preserve"> @number3;</w:t>
+      </w:r>
+    </w:p>
+    <w:p>
+      <w:pPr>
+        <w:ind w:left="270"/>
+        <w:jc w:val="both"/>
+        <w:rPr>
+          <w:rFonts w:ascii="Times New Roman" w:hAnsi="Times New Roman" w:cs="Times New Roman"/>
+          <w:sz w:val="28"/>
+          <w:szCs w:val="28"/>
+          <w:lang w:bidi="hi-IN"/>
+        </w:rPr>
+      </w:pPr>
+      <w:r>
+        <w:rPr>
+          <w:rFonts w:ascii="Times New Roman" w:hAnsi="Times New Roman" w:cs="Times New Roman"/>
+          <w:sz w:val="28"/>
+          <w:szCs w:val="28"/>
+          <w:lang w:bidi="hi-IN"/>
+        </w:rPr>
+        <w:t xml:space="preserve">    Return @highest</w:t>
       </w:r>
       <w:r>
         <w:rPr>
@@ -8780,6 +8711,7 @@
           <w:color w:val="000000" w:themeColor="text1"/>
           <w:lang w:bidi="hi-IN"/>
         </w:rPr>
+        <w:lastRenderedPageBreak/>
         <w:t>25. Write a query that insert the data into Employee table, data as mentioned.</w:t>
       </w:r>
       <w:r>
@@ -8927,7 +8859,6 @@
           <w:szCs w:val="28"/>
           <w:lang w:bidi="hi-IN"/>
         </w:rPr>
-        <w:lastRenderedPageBreak/>
         <w:t>If Employee Is Not Normalized by creating Separate Department table</w:t>
       </w:r>
     </w:p>
@@ -9089,7 +9020,43 @@
           <w:szCs w:val="28"/>
           <w:lang w:bidi="hi-IN"/>
         </w:rPr>
-        <w:t>', 'Ronaldo', 30000, 01-FEB-13 12:00:00 AM, 'Banking'</w:t>
+        <w:t xml:space="preserve">', 'Ronaldo', 30000, </w:t>
+      </w:r>
+      <w:r>
+        <w:rPr>
+          <w:rFonts w:ascii="Times New Roman" w:hAnsi="Times New Roman" w:cs="Times New Roman"/>
+          <w:sz w:val="28"/>
+          <w:szCs w:val="28"/>
+          <w:lang w:bidi="hi-IN"/>
+        </w:rPr>
+        <w:t>‘</w:t>
+      </w:r>
+      <w:r>
+        <w:rPr>
+          <w:rFonts w:ascii="Times New Roman" w:hAnsi="Times New Roman" w:cs="Times New Roman"/>
+          <w:sz w:val="28"/>
+          <w:szCs w:val="28"/>
+          <w:lang w:bidi="hi-IN"/>
+        </w:rPr>
+        <w:t>01-FEB-13 12:00:00 AM</w:t>
+      </w:r>
+      <w:r>
+        <w:rPr>
+          <w:rFonts w:ascii="Times New Roman" w:hAnsi="Times New Roman" w:cs="Times New Roman"/>
+          <w:sz w:val="28"/>
+          <w:szCs w:val="28"/>
+          <w:lang w:bidi="hi-IN"/>
+        </w:rPr>
+        <w:t>’</w:t>
+      </w:r>
+      <w:r>
+        <w:rPr>
+          <w:rFonts w:ascii="Times New Roman" w:hAnsi="Times New Roman" w:cs="Times New Roman"/>
+          <w:sz w:val="28"/>
+          <w:szCs w:val="28"/>
+          <w:lang w:bidi="hi-IN"/>
+        </w:rPr>
+        <w:t>, 'Banking'</w:t>
       </w:r>
       <w:r>
         <w:rPr>
@@ -9286,7 +9253,43 @@
           <w:szCs w:val="28"/>
           <w:lang w:bidi="hi-IN"/>
         </w:rPr>
-        <w:t>', 'Ronaldo', 30000, 01-FEB-13 12:00:00 AM,</w:t>
+        <w:t>', 'Ronaldo', 30000,</w:t>
+      </w:r>
+      <w:r>
+        <w:rPr>
+          <w:rFonts w:ascii="Times New Roman" w:hAnsi="Times New Roman" w:cs="Times New Roman"/>
+          <w:sz w:val="28"/>
+          <w:szCs w:val="28"/>
+          <w:lang w:bidi="hi-IN"/>
+        </w:rPr>
+        <w:t>’</w:t>
+      </w:r>
+      <w:r>
+        <w:rPr>
+          <w:rFonts w:ascii="Times New Roman" w:hAnsi="Times New Roman" w:cs="Times New Roman"/>
+          <w:sz w:val="28"/>
+          <w:szCs w:val="28"/>
+          <w:lang w:bidi="hi-IN"/>
+        </w:rPr>
+        <w:t>01-FEB-13 12:00:00 AM</w:t>
+      </w:r>
+      <w:r>
+        <w:rPr>
+          <w:rFonts w:ascii="Times New Roman" w:hAnsi="Times New Roman" w:cs="Times New Roman"/>
+          <w:sz w:val="28"/>
+          <w:szCs w:val="28"/>
+          <w:lang w:bidi="hi-IN"/>
+        </w:rPr>
+        <w:t>’</w:t>
+      </w:r>
+      <w:r>
+        <w:rPr>
+          <w:rFonts w:ascii="Times New Roman" w:hAnsi="Times New Roman" w:cs="Times New Roman"/>
+          <w:sz w:val="28"/>
+          <w:szCs w:val="28"/>
+          <w:lang w:bidi="hi-IN"/>
+        </w:rPr>
+        <w:t>,</w:t>
       </w:r>
       <w:r>
         <w:rPr>

</xml_diff>